<commit_message>
Add details to project construction
</commit_message>
<xml_diff>
--- a/Project Reports/Weather Stations with Raspberry Pi.docx
+++ b/Project Reports/Weather Stations with Raspberry Pi.docx
@@ -53,16 +53,7 @@
             <w:rStyle w:val="Hyperlink"/>
             <w:rFonts w:ascii="Times New Roman" w:hAnsi="Times New Roman" w:cs="Times New Roman"/>
           </w:rPr>
-          <w:t>tjoh1</w:t>
-        </w:r>
-        <w:bookmarkStart w:id="0" w:name="_GoBack"/>
-        <w:bookmarkEnd w:id="0"/>
-        <w:r>
-          <w:rPr>
-            <w:rStyle w:val="Hyperlink"/>
-            <w:rFonts w:ascii="Times New Roman" w:hAnsi="Times New Roman" w:cs="Times New Roman"/>
-          </w:rPr>
-          <w:t>91@lsu.edu</w:t>
+          <w:t>tjoh191@lsu.edu</w:t>
         </w:r>
       </w:hyperlink>
       <w:r>
@@ -196,7 +187,13 @@
         <w:rPr>
           <w:rFonts w:ascii="Times New Roman" w:hAnsi="Times New Roman" w:cs="Times New Roman"/>
         </w:rPr>
-        <w:t>Amazon Web Server</w:t>
+        <w:t xml:space="preserve">Amazon Web </w:t>
+      </w:r>
+      <w:r>
+        <w:rPr>
+          <w:rFonts w:ascii="Times New Roman" w:hAnsi="Times New Roman" w:cs="Times New Roman"/>
+        </w:rPr>
+        <w:t>Services</w:t>
       </w:r>
     </w:p>
     <w:p>
@@ -228,7 +225,91 @@
           <w:rFonts w:ascii="Times New Roman" w:hAnsi="Times New Roman" w:cs="Times New Roman"/>
         </w:rPr>
         <w:tab/>
-        <w:t>The goal of this project is two create two different weather stations with Raspberry Pi and the Raspberry Pi sense HAT. Each of these stations will record local weather data such as temperature, pressure, and humidity. They will be placed apart from one another, one at Thomas’ apartment the other at James’. From these two locations they will upload their data onto a database hosted on Amazon’s Web Servers.</w:t>
+        <w:t>The goal of this project is two create two different weather stations with Ras</w:t>
+      </w:r>
+      <w:r>
+        <w:rPr>
+          <w:rFonts w:ascii="Times New Roman" w:hAnsi="Times New Roman" w:cs="Times New Roman"/>
+        </w:rPr>
+        <w:t>pberry Pi and the Raspberry Pi S</w:t>
+      </w:r>
+      <w:r>
+        <w:rPr>
+          <w:rFonts w:ascii="Times New Roman" w:hAnsi="Times New Roman" w:cs="Times New Roman"/>
+        </w:rPr>
+        <w:t xml:space="preserve">ense HAT. Each of these stations will record local weather data such as temperature, pressure, and humidity. They will be placed apart from one another, one at Thomas’ apartment the other at James’. From these two </w:t>
+      </w:r>
+      <w:r>
+        <w:rPr>
+          <w:rFonts w:ascii="Times New Roman" w:hAnsi="Times New Roman" w:cs="Times New Roman"/>
+        </w:rPr>
+        <w:t>locations,</w:t>
+      </w:r>
+      <w:r>
+        <w:rPr>
+          <w:rFonts w:ascii="Times New Roman" w:hAnsi="Times New Roman" w:cs="Times New Roman"/>
+        </w:rPr>
+        <w:t xml:space="preserve"> they will upload their data </w:t>
+      </w:r>
+      <w:r>
+        <w:rPr>
+          <w:rFonts w:ascii="Times New Roman" w:hAnsi="Times New Roman" w:cs="Times New Roman"/>
+        </w:rPr>
+        <w:t>to</w:t>
+      </w:r>
+      <w:r>
+        <w:rPr>
+          <w:rFonts w:ascii="Times New Roman" w:hAnsi="Times New Roman" w:cs="Times New Roman"/>
+        </w:rPr>
+        <w:t xml:space="preserve"> a </w:t>
+      </w:r>
+      <w:r>
+        <w:rPr>
+          <w:rFonts w:ascii="Times New Roman" w:hAnsi="Times New Roman" w:cs="Times New Roman"/>
+        </w:rPr>
+        <w:t xml:space="preserve">MySQL </w:t>
+      </w:r>
+      <w:r>
+        <w:rPr>
+          <w:rFonts w:ascii="Times New Roman" w:hAnsi="Times New Roman" w:cs="Times New Roman"/>
+        </w:rPr>
+        <w:t>database</w:t>
+      </w:r>
+      <w:r>
+        <w:rPr>
+          <w:rFonts w:ascii="Times New Roman" w:hAnsi="Times New Roman" w:cs="Times New Roman"/>
+        </w:rPr>
+        <w:t xml:space="preserve"> hosted on </w:t>
+      </w:r>
+      <w:r>
+        <w:rPr>
+          <w:rFonts w:ascii="Times New Roman" w:hAnsi="Times New Roman" w:cs="Times New Roman"/>
+        </w:rPr>
+        <w:t xml:space="preserve">an </w:t>
+      </w:r>
+      <w:r>
+        <w:rPr>
+          <w:rFonts w:ascii="Times New Roman" w:hAnsi="Times New Roman" w:cs="Times New Roman"/>
+        </w:rPr>
+        <w:t>Amazon</w:t>
+      </w:r>
+      <w:r>
+        <w:rPr>
+          <w:rFonts w:ascii="Times New Roman" w:hAnsi="Times New Roman" w:cs="Times New Roman"/>
+        </w:rPr>
+        <w:t xml:space="preserve"> EC2 </w:t>
+      </w:r>
+      <w:r>
+        <w:rPr>
+          <w:rFonts w:ascii="Times New Roman" w:hAnsi="Times New Roman" w:cs="Times New Roman"/>
+        </w:rPr>
+        <w:t>instance</w:t>
+      </w:r>
+      <w:r>
+        <w:rPr>
+          <w:rFonts w:ascii="Times New Roman" w:hAnsi="Times New Roman" w:cs="Times New Roman"/>
+        </w:rPr>
+        <w:t>, and this</w:t>
       </w:r>
       <w:r>
         <w:rPr>
@@ -240,8 +321,22 @@
         <w:rPr>
           <w:rFonts w:ascii="Times New Roman" w:hAnsi="Times New Roman" w:cs="Times New Roman"/>
         </w:rPr>
-        <w:t>(INSERT FURTHER THINGS WE COULD DO HERE)</w:t>
-      </w:r>
+        <w:t xml:space="preserve">data will be displayed via a </w:t>
+      </w:r>
+      <w:r>
+        <w:rPr>
+          <w:rFonts w:ascii="Times New Roman" w:hAnsi="Times New Roman" w:cs="Times New Roman"/>
+        </w:rPr>
+        <w:t>website hosted on the EC2 instance</w:t>
+      </w:r>
+      <w:r>
+        <w:rPr>
+          <w:rFonts w:ascii="Times New Roman" w:hAnsi="Times New Roman" w:cs="Times New Roman"/>
+        </w:rPr>
+        <w:t>.</w:t>
+      </w:r>
+      <w:bookmarkStart w:id="0" w:name="_GoBack"/>
+      <w:bookmarkEnd w:id="0"/>
     </w:p>
     <w:p>
       <w:pPr>

</xml_diff>